<commit_message>
Updated document for solution.
</commit_message>
<xml_diff>
--- a/docs/Coding-Challenge-Solution.docx
+++ b/docs/Coding-Challenge-Solution.docx
@@ -2018,17 +2018,8 @@
                 <w:rFonts w:ascii="Calibri" w:eastAsia="Times New Roman" w:hAnsi="Calibri" w:cs="Calibri"/>
                 <w:lang w:val="en-US"/>
               </w:rPr>
-              <w:t xml:space="preserve">Search Data from JSON file shared by </w:t>
-            </w:r>
-            <w:proofErr w:type="spellStart"/>
-            <w:r>
-              <w:rPr>
-                <w:rFonts w:ascii="Calibri" w:eastAsia="Times New Roman" w:hAnsi="Calibri" w:cs="Calibri"/>
-                <w:lang w:val="en-US"/>
-              </w:rPr>
-              <w:t>Zendesk</w:t>
-            </w:r>
-            <w:proofErr w:type="spellEnd"/>
+              <w:t>Search Data from JSON file shared by Zendesk</w:t>
+            </w:r>
             <w:r>
               <w:rPr>
                 <w:rFonts w:ascii="Calibri" w:eastAsia="Times New Roman" w:hAnsi="Calibri" w:cs="Calibri"/>
@@ -2213,7 +2204,6 @@
                 <w:lang w:val="en-US"/>
               </w:rPr>
             </w:pPr>
-            <w:proofErr w:type="spellStart"/>
             <w:r>
               <w:rPr>
                 <w:rFonts w:ascii="Calibri" w:eastAsia="Times New Roman" w:hAnsi="Calibri" w:cs="Calibri"/>
@@ -2221,7 +2211,6 @@
               </w:rPr>
               <w:t>tickets.json</w:t>
             </w:r>
-            <w:proofErr w:type="spellEnd"/>
           </w:p>
           <w:p>
             <w:pPr>
@@ -2237,7 +2226,6 @@
                 <w:lang w:val="en-US"/>
               </w:rPr>
             </w:pPr>
-            <w:proofErr w:type="spellStart"/>
             <w:r>
               <w:rPr>
                 <w:rFonts w:ascii="Calibri" w:eastAsia="Times New Roman" w:hAnsi="Calibri" w:cs="Calibri"/>
@@ -2245,7 +2233,6 @@
               </w:rPr>
               <w:t>users.json</w:t>
             </w:r>
-            <w:proofErr w:type="spellEnd"/>
           </w:p>
           <w:p>
             <w:pPr>
@@ -2261,7 +2248,6 @@
                 <w:lang w:val="en-US"/>
               </w:rPr>
             </w:pPr>
-            <w:proofErr w:type="spellStart"/>
             <w:r>
               <w:rPr>
                 <w:rFonts w:ascii="Calibri" w:eastAsia="Times New Roman" w:hAnsi="Calibri" w:cs="Calibri"/>
@@ -2269,7 +2255,6 @@
               </w:rPr>
               <w:t>organization.json</w:t>
             </w:r>
-            <w:proofErr w:type="spellEnd"/>
           </w:p>
         </w:tc>
         <w:tc>
@@ -2630,37 +2615,12 @@
                 <w:lang w:val="en-US"/>
               </w:rPr>
             </w:pPr>
-            <w:proofErr w:type="gramStart"/>
             <w:r>
               <w:rPr>
                 <w:rFonts w:ascii="Calibri" w:eastAsia="Times New Roman" w:hAnsi="Calibri" w:cs="Calibri"/>
                 <w:lang w:val="en-US"/>
               </w:rPr>
-              <w:t>The user should be able to search on any field</w:t>
-            </w:r>
-            <w:proofErr w:type="gramEnd"/>
-            <w:r>
-              <w:rPr>
-                <w:rFonts w:ascii="Calibri" w:eastAsia="Times New Roman" w:hAnsi="Calibri" w:cs="Calibri"/>
-                <w:lang w:val="en-US"/>
-              </w:rPr>
-              <w:t xml:space="preserve">, </w:t>
-            </w:r>
-            <w:proofErr w:type="gramStart"/>
-            <w:r>
-              <w:rPr>
-                <w:rFonts w:ascii="Calibri" w:eastAsia="Times New Roman" w:hAnsi="Calibri" w:cs="Calibri"/>
-                <w:lang w:val="en-US"/>
-              </w:rPr>
-              <w:t>full value matching is fine</w:t>
-            </w:r>
-            <w:proofErr w:type="gramEnd"/>
-            <w:r>
-              <w:rPr>
-                <w:rFonts w:ascii="Calibri" w:eastAsia="Times New Roman" w:hAnsi="Calibri" w:cs="Calibri"/>
-                <w:lang w:val="en-US"/>
-              </w:rPr>
-              <w:t>.</w:t>
+              <w:t>The user should be able to search on any field, full value matching is fine.</w:t>
             </w:r>
           </w:p>
         </w:tc>
@@ -2694,46 +2654,14 @@
                 <w:rFonts w:ascii="Calibri" w:eastAsia="Times New Roman" w:hAnsi="Calibri" w:cs="Calibri"/>
                 <w:lang w:val="en-US"/>
               </w:rPr>
-              <w:t> "</w:t>
-            </w:r>
-            <w:proofErr w:type="gramStart"/>
+              <w:t> "mar"</w:t>
+            </w:r>
             <w:r>
               <w:rPr>
                 <w:rFonts w:ascii="Calibri" w:eastAsia="Times New Roman" w:hAnsi="Calibri" w:cs="Calibri"/>
                 <w:lang w:val="en-US"/>
               </w:rPr>
-              <w:t>mar</w:t>
-            </w:r>
-            <w:proofErr w:type="gramEnd"/>
-            <w:r>
-              <w:rPr>
-                <w:rFonts w:ascii="Calibri" w:eastAsia="Times New Roman" w:hAnsi="Calibri" w:cs="Calibri"/>
-                <w:lang w:val="en-US"/>
-              </w:rPr>
-              <w:t>"</w:t>
-            </w:r>
-            <w:r>
-              <w:rPr>
-                <w:rFonts w:ascii="Calibri" w:eastAsia="Times New Roman" w:hAnsi="Calibri" w:cs="Calibri"/>
-                <w:lang w:val="en-US"/>
-              </w:rPr>
-              <w:t xml:space="preserve"> won't return "</w:t>
-            </w:r>
-            <w:proofErr w:type="spellStart"/>
-            <w:r>
-              <w:rPr>
-                <w:rFonts w:ascii="Calibri" w:eastAsia="Times New Roman" w:hAnsi="Calibri" w:cs="Calibri"/>
-                <w:lang w:val="en-US"/>
-              </w:rPr>
-              <w:t>mary</w:t>
-            </w:r>
-            <w:proofErr w:type="spellEnd"/>
-            <w:r>
-              <w:rPr>
-                <w:rFonts w:ascii="Calibri" w:eastAsia="Times New Roman" w:hAnsi="Calibri" w:cs="Calibri"/>
-                <w:lang w:val="en-US"/>
-              </w:rPr>
-              <w:t>".</w:t>
+              <w:t xml:space="preserve"> won't return "mary".</w:t>
             </w:r>
           </w:p>
         </w:tc>
@@ -3299,14 +3227,12 @@
         </w:rPr>
       </w:pPr>
       <w:bookmarkStart w:id="3" w:name="_Toc96521973"/>
-      <w:proofErr w:type="gramStart"/>
       <w:r>
         <w:rPr>
           <w:lang w:val="en-US"/>
         </w:rPr>
         <w:t>Main focus</w:t>
       </w:r>
-      <w:proofErr w:type="gramEnd"/>
       <w:r>
         <w:rPr>
           <w:lang w:val="en-US"/>
@@ -3434,19 +3360,11 @@
         </w:rPr>
       </w:pPr>
       <w:bookmarkStart w:id="4" w:name="_Toc96521974"/>
-      <w:proofErr w:type="gramStart"/>
-      <w:r>
-        <w:rPr>
-          <w:lang w:val="en-US"/>
-        </w:rPr>
-        <w:t>High level</w:t>
-      </w:r>
-      <w:proofErr w:type="gramEnd"/>
-      <w:r>
-        <w:rPr>
-          <w:lang w:val="en-US"/>
-        </w:rPr>
-        <w:t xml:space="preserve"> implementation</w:t>
+      <w:r>
+        <w:rPr>
+          <w:lang w:val="en-US"/>
+        </w:rPr>
+        <w:t>High level implementation</w:t>
       </w:r>
       <w:r>
         <w:rPr>
@@ -3588,35 +3506,7 @@
         <w:rPr>
           <w:lang w:val="en-US"/>
         </w:rPr>
-        <w:t xml:space="preserve">At index build time we parse JSON files convert them into flat records. These flat records are then indexed and stored in </w:t>
-      </w:r>
-      <w:proofErr w:type="gramStart"/>
-      <w:r>
-        <w:rPr>
-          <w:lang w:val="en-US"/>
-        </w:rPr>
-        <w:t>a</w:t>
-      </w:r>
-      <w:proofErr w:type="gramEnd"/>
-      <w:r>
-        <w:rPr>
-          <w:lang w:val="en-US"/>
-        </w:rPr>
-        <w:t xml:space="preserve"> unordered </w:t>
-      </w:r>
-      <w:proofErr w:type="spellStart"/>
-      <w:r>
-        <w:rPr>
-          <w:lang w:val="en-US"/>
-        </w:rPr>
-        <w:t>multimap</w:t>
-      </w:r>
-      <w:proofErr w:type="spellEnd"/>
-      <w:r>
-        <w:rPr>
-          <w:lang w:val="en-US"/>
-        </w:rPr>
-        <w:t xml:space="preserve"> container.</w:t>
+        <w:t>At index build time we parse JSON files convert them into flat records. These flat records are then indexed and stored in a unordered multimap container.</w:t>
       </w:r>
     </w:p>
     <w:p>
@@ -3713,21 +3603,7 @@
         <w:rPr>
           <w:lang w:val="en-US"/>
         </w:rPr>
-        <w:t xml:space="preserve">At </w:t>
-      </w:r>
-      <w:proofErr w:type="gramStart"/>
-      <w:r>
-        <w:rPr>
-          <w:lang w:val="en-US"/>
-        </w:rPr>
-        <w:t>run time search criteria</w:t>
-      </w:r>
-      <w:proofErr w:type="gramEnd"/>
-      <w:r>
-        <w:rPr>
-          <w:lang w:val="en-US"/>
-        </w:rPr>
-        <w:t xml:space="preserve"> from the user is sea</w:t>
+        <w:t>At run time search criteria from the user is sea</w:t>
       </w:r>
       <w:r>
         <w:rPr>
@@ -4200,23 +4076,7 @@
           <w:szCs w:val="28"/>
           <w:lang w:val="en-US"/>
         </w:rPr>
-        <w:t xml:space="preserve">to </w:t>
-      </w:r>
-      <w:proofErr w:type="gramStart"/>
-      <w:r>
-        <w:rPr>
-          <w:szCs w:val="28"/>
-          <w:lang w:val="en-US"/>
-        </w:rPr>
-        <w:t>be used</w:t>
-      </w:r>
-      <w:proofErr w:type="gramEnd"/>
-      <w:r>
-        <w:rPr>
-          <w:szCs w:val="28"/>
-          <w:lang w:val="en-US"/>
-        </w:rPr>
-        <w:t xml:space="preserve"> </w:t>
+        <w:t xml:space="preserve">to be used </w:t>
       </w:r>
       <w:r>
         <w:rPr>
@@ -4286,7 +4146,7 @@
           <v:shape id="_x0000_i1025" type="#_x0000_t75" style="width:49.6pt;height:40.1pt" o:ole="">
             <v:imagedata r:id="rId13" o:title=""/>
           </v:shape>
-          <o:OLEObject Type="Embed" ProgID="Package" ShapeID="_x0000_i1025" DrawAspect="Content" ObjectID="_1707135194" r:id="rId14"/>
+          <o:OLEObject Type="Embed" ProgID="Package" ShapeID="_x0000_i1025" DrawAspect="Content" ObjectID="_1707141318" r:id="rId14"/>
         </w:object>
       </w:r>
       <w:r>
@@ -4300,7 +4160,7 @@
           <v:shape id="_x0000_i1026" type="#_x0000_t75" style="width:90.35pt;height:40.1pt" o:ole="">
             <v:imagedata r:id="rId15" o:title=""/>
           </v:shape>
-          <o:OLEObject Type="Embed" ProgID="Package" ShapeID="_x0000_i1026" DrawAspect="Content" ObjectID="_1707135195" r:id="rId16"/>
+          <o:OLEObject Type="Embed" ProgID="Package" ShapeID="_x0000_i1026" DrawAspect="Content" ObjectID="_1707141319" r:id="rId16"/>
         </w:object>
       </w:r>
       <w:r>
@@ -4314,7 +4174,7 @@
           <v:shape id="_x0000_i1027" type="#_x0000_t75" style="width:56.4pt;height:40.1pt" o:ole="">
             <v:imagedata r:id="rId17" o:title=""/>
           </v:shape>
-          <o:OLEObject Type="Embed" ProgID="Package" ShapeID="_x0000_i1027" DrawAspect="Content" ObjectID="_1707135196" r:id="rId18"/>
+          <o:OLEObject Type="Embed" ProgID="Package" ShapeID="_x0000_i1027" DrawAspect="Content" ObjectID="_1707141320" r:id="rId18"/>
         </w:object>
       </w:r>
     </w:p>
@@ -4377,23 +4237,7 @@
           <w:szCs w:val="28"/>
           <w:lang w:val="en-US"/>
         </w:rPr>
-        <w:t xml:space="preserve">user is searching for User records, user record if found </w:t>
-      </w:r>
-      <w:proofErr w:type="gramStart"/>
-      <w:r>
-        <w:rPr>
-          <w:szCs w:val="28"/>
-          <w:lang w:val="en-US"/>
-        </w:rPr>
-        <w:t>is displayed</w:t>
-      </w:r>
-      <w:proofErr w:type="gramEnd"/>
-      <w:r>
-        <w:rPr>
-          <w:szCs w:val="28"/>
-          <w:lang w:val="en-US"/>
-        </w:rPr>
-        <w:t xml:space="preserve"> along with tickets assigned to the searched user and the organization.</w:t>
+        <w:t>user is searching for User records, user record if found is displayed along with tickets assigned to the searched user and the organization.</w:t>
       </w:r>
     </w:p>
     <w:p>
@@ -4430,7 +4274,6 @@
         <w:lastRenderedPageBreak/>
         <w:tab/>
       </w:r>
-      <w:proofErr w:type="spellStart"/>
       <w:r>
         <w:rPr>
           <w:szCs w:val="28"/>
@@ -4438,31 +4281,13 @@
         </w:rPr>
         <w:t>users.json</w:t>
       </w:r>
-      <w:proofErr w:type="spellEnd"/>
-      <w:r>
-        <w:rPr>
-          <w:szCs w:val="28"/>
-          <w:lang w:val="en-US"/>
-        </w:rPr>
-        <w:t xml:space="preserve">, </w:t>
-      </w:r>
-      <w:proofErr w:type="spellStart"/>
-      <w:r>
-        <w:rPr>
-          <w:szCs w:val="28"/>
-          <w:lang w:val="en-US"/>
-        </w:rPr>
-        <w:t>tickets.json</w:t>
-      </w:r>
-      <w:proofErr w:type="spellEnd"/>
-      <w:r>
-        <w:rPr>
-          <w:szCs w:val="28"/>
-          <w:lang w:val="en-US"/>
-        </w:rPr>
-        <w:t xml:space="preserve">, </w:t>
-      </w:r>
-      <w:proofErr w:type="spellStart"/>
+      <w:r>
+        <w:rPr>
+          <w:szCs w:val="28"/>
+          <w:lang w:val="en-US"/>
+        </w:rPr>
+        <w:t xml:space="preserve">, tickets.json, </w:t>
+      </w:r>
       <w:r>
         <w:rPr>
           <w:szCs w:val="28"/>
@@ -4470,7 +4295,6 @@
         </w:rPr>
         <w:t>organizations.json</w:t>
       </w:r>
-      <w:proofErr w:type="spellEnd"/>
     </w:p>
     <w:p>
       <w:pPr>
@@ -4683,18 +4507,20 @@
         </w:rPr>
         <w:tab/>
       </w:r>
+      <w:bookmarkStart w:id="8" w:name="_GoBack"/>
       <w:r>
         <w:rPr>
           <w:szCs w:val="28"/>
           <w:lang w:val="en-US"/>
         </w:rPr>
         <w:object w:dxaOrig="1605" w:dyaOrig="810">
-          <v:shape id="_x0000_i1028" type="#_x0000_t75" style="width:80.15pt;height:40.1pt" o:ole="">
+          <v:shape id="_x0000_i1038" type="#_x0000_t75" style="width:80.15pt;height:40.1pt" o:ole="">
             <v:imagedata r:id="rId19" o:title=""/>
           </v:shape>
-          <o:OLEObject Type="Embed" ProgID="Package" ShapeID="_x0000_i1028" DrawAspect="Content" ObjectID="_1707135197" r:id="rId20"/>
+          <o:OLEObject Type="Embed" ProgID="Package" ShapeID="_x0000_i1038" DrawAspect="Content" ObjectID="_1707141321" r:id="rId20"/>
         </w:object>
       </w:r>
+      <w:bookmarkEnd w:id="8"/>
     </w:p>
     <w:p>
       <w:pPr>
@@ -4714,14 +4540,14 @@
           <w:lang w:val="en-US"/>
         </w:rPr>
       </w:pPr>
-      <w:bookmarkStart w:id="8" w:name="_Toc96521978"/>
+      <w:bookmarkStart w:id="9" w:name="_Toc96521978"/>
       <w:r>
         <w:rPr>
           <w:rStyle w:val="Heading2Char"/>
         </w:rPr>
         <w:t>Test-2:</w:t>
       </w:r>
-      <w:bookmarkEnd w:id="8"/>
+      <w:bookmarkEnd w:id="9"/>
       <w:r>
         <w:rPr>
           <w:b/>
@@ -4796,7 +4622,6 @@
         </w:rPr>
         <w:tab/>
       </w:r>
-      <w:proofErr w:type="spellStart"/>
       <w:r>
         <w:rPr>
           <w:szCs w:val="28"/>
@@ -4804,31 +4629,13 @@
         </w:rPr>
         <w:t>users.json</w:t>
       </w:r>
-      <w:proofErr w:type="spellEnd"/>
-      <w:r>
-        <w:rPr>
-          <w:szCs w:val="28"/>
-          <w:lang w:val="en-US"/>
-        </w:rPr>
-        <w:t xml:space="preserve">, </w:t>
-      </w:r>
-      <w:proofErr w:type="spellStart"/>
-      <w:r>
-        <w:rPr>
-          <w:szCs w:val="28"/>
-          <w:lang w:val="en-US"/>
-        </w:rPr>
-        <w:t>tickets.json</w:t>
-      </w:r>
-      <w:proofErr w:type="spellEnd"/>
-      <w:r>
-        <w:rPr>
-          <w:szCs w:val="28"/>
-          <w:lang w:val="en-US"/>
-        </w:rPr>
-        <w:t xml:space="preserve">, </w:t>
-      </w:r>
-      <w:proofErr w:type="spellStart"/>
+      <w:r>
+        <w:rPr>
+          <w:szCs w:val="28"/>
+          <w:lang w:val="en-US"/>
+        </w:rPr>
+        <w:t xml:space="preserve">, tickets.json, </w:t>
+      </w:r>
       <w:r>
         <w:rPr>
           <w:szCs w:val="28"/>
@@ -4836,7 +4643,6 @@
         </w:rPr>
         <w:t>organizations.json</w:t>
       </w:r>
-      <w:proofErr w:type="spellEnd"/>
     </w:p>
     <w:p>
       <w:pPr>
@@ -4895,23 +4701,7 @@
           <w:szCs w:val="28"/>
           <w:lang w:val="en-US"/>
         </w:rPr>
-        <w:t xml:space="preserve">Modify </w:t>
-      </w:r>
-      <w:proofErr w:type="spellStart"/>
-      <w:r>
-        <w:rPr>
-          <w:szCs w:val="28"/>
-          <w:lang w:val="en-US"/>
-        </w:rPr>
-        <w:t>users.json</w:t>
-      </w:r>
-      <w:proofErr w:type="spellEnd"/>
-      <w:r>
-        <w:rPr>
-          <w:szCs w:val="28"/>
-          <w:lang w:val="en-US"/>
-        </w:rPr>
-        <w:t xml:space="preserve"> for _id “22” to have “alias” as empty i.e. “”. </w:t>
+        <w:t xml:space="preserve">Modify users.json for _id “22” to have “alias” as empty i.e. “”. </w:t>
       </w:r>
     </w:p>
     <w:p>
@@ -5088,7 +4878,7 @@
           <v:shape id="_x0000_i1029" type="#_x0000_t75" style="width:80.15pt;height:40.1pt" o:ole="">
             <v:imagedata r:id="rId21" o:title=""/>
           </v:shape>
-          <o:OLEObject Type="Embed" ProgID="Package" ShapeID="_x0000_i1029" DrawAspect="Content" ObjectID="_1707135198" r:id="rId22"/>
+          <o:OLEObject Type="Embed" ProgID="Package" ShapeID="_x0000_i1029" DrawAspect="Content" ObjectID="_1707141322" r:id="rId22"/>
         </w:object>
       </w:r>
     </w:p>
@@ -5110,14 +4900,14 @@
           <w:lang w:val="en-US"/>
         </w:rPr>
       </w:pPr>
-      <w:bookmarkStart w:id="9" w:name="_Toc96521979"/>
+      <w:bookmarkStart w:id="10" w:name="_Toc96521979"/>
       <w:r>
         <w:rPr>
           <w:rStyle w:val="Heading2Char"/>
         </w:rPr>
         <w:t>Test-3:</w:t>
       </w:r>
-      <w:bookmarkEnd w:id="9"/>
+      <w:bookmarkEnd w:id="10"/>
       <w:r>
         <w:rPr>
           <w:b/>
@@ -5149,23 +4939,7 @@
           <w:szCs w:val="28"/>
           <w:lang w:val="en-US"/>
         </w:rPr>
-        <w:t xml:space="preserve">user is searching for a ticket record, ticket record if found </w:t>
-      </w:r>
-      <w:proofErr w:type="gramStart"/>
-      <w:r>
-        <w:rPr>
-          <w:szCs w:val="28"/>
-          <w:lang w:val="en-US"/>
-        </w:rPr>
-        <w:t>is displayed</w:t>
-      </w:r>
-      <w:proofErr w:type="gramEnd"/>
-      <w:r>
-        <w:rPr>
-          <w:szCs w:val="28"/>
-          <w:lang w:val="en-US"/>
-        </w:rPr>
-        <w:t xml:space="preserve"> along with the users assigned to the ticket and users organization.</w:t>
+        <w:t>user is searching for a ticket record, ticket record if found is displayed along with the users assigned to the ticket and users organization.</w:t>
       </w:r>
     </w:p>
     <w:p>
@@ -5201,7 +4975,6 @@
         </w:rPr>
         <w:tab/>
       </w:r>
-      <w:proofErr w:type="spellStart"/>
       <w:r>
         <w:rPr>
           <w:szCs w:val="28"/>
@@ -5209,31 +4982,13 @@
         </w:rPr>
         <w:t>users.json</w:t>
       </w:r>
-      <w:proofErr w:type="spellEnd"/>
-      <w:r>
-        <w:rPr>
-          <w:szCs w:val="28"/>
-          <w:lang w:val="en-US"/>
-        </w:rPr>
-        <w:t xml:space="preserve">, </w:t>
-      </w:r>
-      <w:proofErr w:type="spellStart"/>
-      <w:r>
-        <w:rPr>
-          <w:szCs w:val="28"/>
-          <w:lang w:val="en-US"/>
-        </w:rPr>
-        <w:t>tickets.json</w:t>
-      </w:r>
-      <w:proofErr w:type="spellEnd"/>
-      <w:r>
-        <w:rPr>
-          <w:szCs w:val="28"/>
-          <w:lang w:val="en-US"/>
-        </w:rPr>
-        <w:t xml:space="preserve">, </w:t>
-      </w:r>
-      <w:proofErr w:type="spellStart"/>
+      <w:r>
+        <w:rPr>
+          <w:szCs w:val="28"/>
+          <w:lang w:val="en-US"/>
+        </w:rPr>
+        <w:t xml:space="preserve">, tickets.json, </w:t>
+      </w:r>
       <w:r>
         <w:rPr>
           <w:szCs w:val="28"/>
@@ -5241,7 +4996,6 @@
         </w:rPr>
         <w:t>organizations.json</w:t>
       </w:r>
-      <w:proofErr w:type="spellEnd"/>
     </w:p>
     <w:p>
       <w:pPr>
@@ -5300,23 +5054,7 @@
           <w:szCs w:val="28"/>
           <w:lang w:val="en-US"/>
         </w:rPr>
-        <w:t xml:space="preserve">Modify </w:t>
-      </w:r>
-      <w:proofErr w:type="spellStart"/>
-      <w:r>
-        <w:rPr>
-          <w:szCs w:val="28"/>
-          <w:lang w:val="en-US"/>
-        </w:rPr>
-        <w:t>users.json</w:t>
-      </w:r>
-      <w:proofErr w:type="spellEnd"/>
-      <w:r>
-        <w:rPr>
-          <w:szCs w:val="28"/>
-          <w:lang w:val="en-US"/>
-        </w:rPr>
-        <w:t xml:space="preserve"> for _id “22” to have “alias” as empty i.e. “”. </w:t>
+        <w:t xml:space="preserve">Modify users.json for _id “22” to have “alias” as empty i.e. “”. </w:t>
       </w:r>
     </w:p>
     <w:p>
@@ -5396,7 +5134,6 @@
         </w:rPr>
         <w:t xml:space="preserve">Select search field - </w:t>
       </w:r>
-      <w:proofErr w:type="spellStart"/>
       <w:r>
         <w:rPr>
           <w:b/>
@@ -5405,7 +5142,6 @@
         </w:rPr>
         <w:t>assignee_id</w:t>
       </w:r>
-      <w:proofErr w:type="spellEnd"/>
     </w:p>
     <w:p>
       <w:pPr>
@@ -5501,7 +5237,7 @@
           <v:shape id="_x0000_i1030" type="#_x0000_t75" style="width:80.15pt;height:40.1pt" o:ole="">
             <v:imagedata r:id="rId23" o:title=""/>
           </v:shape>
-          <o:OLEObject Type="Embed" ProgID="Package" ShapeID="_x0000_i1030" DrawAspect="Content" ObjectID="_1707135199" r:id="rId24"/>
+          <o:OLEObject Type="Embed" ProgID="Package" ShapeID="_x0000_i1030" DrawAspect="Content" ObjectID="_1707141323" r:id="rId24"/>
         </w:object>
       </w:r>
     </w:p>
@@ -5518,7 +5254,7 @@
           <w:lang w:val="en-US"/>
         </w:rPr>
       </w:pPr>
-      <w:bookmarkStart w:id="10" w:name="_Toc96521980"/>
+      <w:bookmarkStart w:id="11" w:name="_Toc96521980"/>
       <w:r>
         <w:rPr>
           <w:rStyle w:val="Heading2Char"/>
@@ -5531,7 +5267,7 @@
         </w:rPr>
         <w:t>-4:</w:t>
       </w:r>
-      <w:bookmarkEnd w:id="10"/>
+      <w:bookmarkEnd w:id="11"/>
     </w:p>
     <w:p>
       <w:pPr>
@@ -5555,23 +5291,7 @@
           <w:szCs w:val="28"/>
           <w:lang w:val="en-US"/>
         </w:rPr>
-        <w:t xml:space="preserve">user is searching for an organization record, organization record if found </w:t>
-      </w:r>
-      <w:proofErr w:type="gramStart"/>
-      <w:r>
-        <w:rPr>
-          <w:szCs w:val="28"/>
-          <w:lang w:val="en-US"/>
-        </w:rPr>
-        <w:t>is displayed</w:t>
-      </w:r>
-      <w:proofErr w:type="gramEnd"/>
-      <w:r>
-        <w:rPr>
-          <w:szCs w:val="28"/>
-          <w:lang w:val="en-US"/>
-        </w:rPr>
-        <w:t xml:space="preserve"> along with the users in the organization with the tickets assigned to those users.</w:t>
+        <w:t>user is searching for an organization record, organization record if found is displayed along with the users in the organization with the tickets assigned to those users.</w:t>
       </w:r>
     </w:p>
     <w:p>
@@ -5607,7 +5327,6 @@
         </w:rPr>
         <w:tab/>
       </w:r>
-      <w:proofErr w:type="spellStart"/>
       <w:r>
         <w:rPr>
           <w:szCs w:val="28"/>
@@ -5615,31 +5334,13 @@
         </w:rPr>
         <w:t>users.json</w:t>
       </w:r>
-      <w:proofErr w:type="spellEnd"/>
-      <w:r>
-        <w:rPr>
-          <w:szCs w:val="28"/>
-          <w:lang w:val="en-US"/>
-        </w:rPr>
-        <w:t xml:space="preserve">, </w:t>
-      </w:r>
-      <w:proofErr w:type="spellStart"/>
-      <w:r>
-        <w:rPr>
-          <w:szCs w:val="28"/>
-          <w:lang w:val="en-US"/>
-        </w:rPr>
-        <w:t>tickets.json</w:t>
-      </w:r>
-      <w:proofErr w:type="spellEnd"/>
-      <w:r>
-        <w:rPr>
-          <w:szCs w:val="28"/>
-          <w:lang w:val="en-US"/>
-        </w:rPr>
-        <w:t xml:space="preserve">, </w:t>
-      </w:r>
-      <w:proofErr w:type="spellStart"/>
+      <w:r>
+        <w:rPr>
+          <w:szCs w:val="28"/>
+          <w:lang w:val="en-US"/>
+        </w:rPr>
+        <w:t xml:space="preserve">, tickets.json, </w:t>
+      </w:r>
       <w:r>
         <w:rPr>
           <w:szCs w:val="28"/>
@@ -5647,7 +5348,6 @@
         </w:rPr>
         <w:t>organizations.json</w:t>
       </w:r>
-      <w:proofErr w:type="spellEnd"/>
     </w:p>
     <w:p>
       <w:pPr>
@@ -5871,7 +5571,7 @@
           <v:shape id="_x0000_i1031" type="#_x0000_t75" style="width:80.15pt;height:40.1pt" o:ole="">
             <v:imagedata r:id="rId25" o:title=""/>
           </v:shape>
-          <o:OLEObject Type="Embed" ProgID="Package" ShapeID="_x0000_i1031" DrawAspect="Content" ObjectID="_1707135200" r:id="rId26"/>
+          <o:OLEObject Type="Embed" ProgID="Package" ShapeID="_x0000_i1031" DrawAspect="Content" ObjectID="_1707141324" r:id="rId26"/>
         </w:object>
       </w:r>
     </w:p>
@@ -5886,7 +5586,7 @@
           <w:lang w:val="en-US"/>
         </w:rPr>
       </w:pPr>
-      <w:bookmarkStart w:id="11" w:name="_Toc96521981"/>
+      <w:bookmarkStart w:id="12" w:name="_Toc96521981"/>
       <w:r>
         <w:rPr>
           <w:lang w:val="en-US"/>
@@ -5911,7 +5611,7 @@
         </w:rPr>
         <w:t>:</w:t>
       </w:r>
-      <w:bookmarkEnd w:id="11"/>
+      <w:bookmarkEnd w:id="12"/>
     </w:p>
     <w:p>
       <w:pPr>
@@ -5932,14 +5632,14 @@
           <w:lang w:val="en-US"/>
         </w:rPr>
       </w:pPr>
-      <w:bookmarkStart w:id="12" w:name="_Toc96521982"/>
+      <w:bookmarkStart w:id="13" w:name="_Toc96521982"/>
       <w:r>
         <w:rPr>
           <w:rStyle w:val="Heading2Char"/>
         </w:rPr>
         <w:t>Test-1:</w:t>
       </w:r>
-      <w:bookmarkEnd w:id="12"/>
+      <w:bookmarkEnd w:id="13"/>
     </w:p>
     <w:p>
       <w:pPr>
@@ -6000,7 +5700,7 @@
           <v:shape id="_x0000_i1032" type="#_x0000_t75" style="width:60.45pt;height:40.1pt" o:ole="">
             <v:imagedata r:id="rId27" o:title=""/>
           </v:shape>
-          <o:OLEObject Type="Embed" ProgID="Package" ShapeID="_x0000_i1032" DrawAspect="Content" ObjectID="_1707135201" r:id="rId28"/>
+          <o:OLEObject Type="Embed" ProgID="Package" ShapeID="_x0000_i1032" DrawAspect="Content" ObjectID="_1707141325" r:id="rId28"/>
         </w:object>
       </w:r>
       <w:r>
@@ -6012,7 +5712,7 @@
           <v:shape id="_x0000_i1033" type="#_x0000_t75" style="width:114.1pt;height:40.1pt" o:ole="">
             <v:imagedata r:id="rId29" o:title=""/>
           </v:shape>
-          <o:OLEObject Type="Embed" ProgID="Package" ShapeID="_x0000_i1033" DrawAspect="Content" ObjectID="_1707135202" r:id="rId30"/>
+          <o:OLEObject Type="Embed" ProgID="Package" ShapeID="_x0000_i1033" DrawAspect="Content" ObjectID="_1707141326" r:id="rId30"/>
         </w:object>
       </w:r>
       <w:r>
@@ -6024,7 +5724,7 @@
           <v:shape id="_x0000_i1034" type="#_x0000_t75" style="width:119.55pt;height:40.1pt" o:ole="">
             <v:imagedata r:id="rId31" o:title=""/>
           </v:shape>
-          <o:OLEObject Type="Embed" ProgID="Package" ShapeID="_x0000_i1034" DrawAspect="Content" ObjectID="_1707135203" r:id="rId32"/>
+          <o:OLEObject Type="Embed" ProgID="Package" ShapeID="_x0000_i1034" DrawAspect="Content" ObjectID="_1707141327" r:id="rId32"/>
         </w:object>
       </w:r>
       <w:r>
@@ -6036,7 +5736,7 @@
           <v:shape id="_x0000_i1035" type="#_x0000_t75" style="width:119.55pt;height:40.1pt" o:ole="">
             <v:imagedata r:id="rId33" o:title=""/>
           </v:shape>
-          <o:OLEObject Type="Embed" ProgID="Package" ShapeID="_x0000_i1035" DrawAspect="Content" ObjectID="_1707135204" r:id="rId34"/>
+          <o:OLEObject Type="Embed" ProgID="Package" ShapeID="_x0000_i1035" DrawAspect="Content" ObjectID="_1707141328" r:id="rId34"/>
         </w:object>
       </w:r>
       <w:r>
@@ -6048,7 +5748,7 @@
           <v:shape id="_x0000_i1036" type="#_x0000_t75" style="width:119.55pt;height:40.1pt" o:ole="">
             <v:imagedata r:id="rId35" o:title=""/>
           </v:shape>
-          <o:OLEObject Type="Embed" ProgID="Package" ShapeID="_x0000_i1036" DrawAspect="Content" ObjectID="_1707135205" r:id="rId36"/>
+          <o:OLEObject Type="Embed" ProgID="Package" ShapeID="_x0000_i1036" DrawAspect="Content" ObjectID="_1707141329" r:id="rId36"/>
         </w:object>
       </w:r>
     </w:p>
@@ -6104,16 +5804,20 @@
         <w:rPr>
           <w:lang w:val="en-US"/>
         </w:rPr>
-        <w:t xml:space="preserve">nd made one record unique to </w:t>
-      </w:r>
-      <w:proofErr w:type="gramStart"/>
-      <w:r>
-        <w:rPr>
-          <w:lang w:val="en-US"/>
-        </w:rPr>
-        <w:t>be searched</w:t>
-      </w:r>
-      <w:proofErr w:type="gramEnd"/>
+        <w:t xml:space="preserve">nd made one record unique to be searched </w:t>
+      </w:r>
+      <w:r>
+        <w:rPr>
+          <w:lang w:val="en-US"/>
+        </w:rPr>
+        <w:t xml:space="preserve">in tickets records </w:t>
+      </w:r>
+      <w:r>
+        <w:rPr>
+          <w:lang w:val="en-US"/>
+        </w:rPr>
+        <w:t>with no relations to users and organizations data.</w:t>
+      </w:r>
       <w:r>
         <w:rPr>
           <w:lang w:val="en-US"/>
@@ -6124,39 +5828,7 @@
         <w:rPr>
           <w:lang w:val="en-US"/>
         </w:rPr>
-        <w:t xml:space="preserve">in tickets records </w:t>
-      </w:r>
-      <w:r>
-        <w:rPr>
-          <w:lang w:val="en-US"/>
-        </w:rPr>
-        <w:t>with no relations to users and organizations data.</w:t>
-      </w:r>
-      <w:r>
-        <w:rPr>
-          <w:lang w:val="en-US"/>
-        </w:rPr>
-        <w:t xml:space="preserve"> </w:t>
-      </w:r>
-      <w:r>
-        <w:rPr>
-          <w:lang w:val="en-US"/>
-        </w:rPr>
-        <w:t xml:space="preserve">This </w:t>
-      </w:r>
-      <w:proofErr w:type="gramStart"/>
-      <w:r>
-        <w:rPr>
-          <w:lang w:val="en-US"/>
-        </w:rPr>
-        <w:t>is done</w:t>
-      </w:r>
-      <w:proofErr w:type="gramEnd"/>
-      <w:r>
-        <w:rPr>
-          <w:lang w:val="en-US"/>
-        </w:rPr>
-        <w:t xml:space="preserve"> to ensure that we have linear increase in DATA</w:t>
+        <w:t>This is done to ensure that we have linear increase in DATA</w:t>
       </w:r>
       <w:r>
         <w:rPr>
@@ -6174,21 +5846,7 @@
         <w:rPr>
           <w:lang w:val="en-US"/>
         </w:rPr>
-        <w:t xml:space="preserve"> </w:t>
-      </w:r>
-      <w:proofErr w:type="gramStart"/>
-      <w:r>
-        <w:rPr>
-          <w:lang w:val="en-US"/>
-        </w:rPr>
-        <w:t>And</w:t>
-      </w:r>
-      <w:proofErr w:type="gramEnd"/>
-      <w:r>
-        <w:rPr>
-          <w:lang w:val="en-US"/>
-        </w:rPr>
-        <w:t xml:space="preserve"> that there is </w:t>
+        <w:t xml:space="preserve"> And that there is </w:t>
       </w:r>
       <w:r>
         <w:rPr>
@@ -6300,8 +5958,6 @@
           <w:lang w:val="en-US"/>
         </w:rPr>
       </w:pPr>
-      <w:bookmarkStart w:id="13" w:name="_GoBack"/>
-      <w:bookmarkEnd w:id="13"/>
     </w:p>
     <w:p>
       <w:pPr>
@@ -6345,6 +6001,7 @@
       </w:pPr>
       <w:r>
         <w:rPr>
+          <w:noProof/>
           <w:lang w:val="en-US"/>
         </w:rPr>
         <w:drawing>
@@ -6393,6 +6050,7 @@
       </w:pPr>
       <w:r>
         <w:rPr>
+          <w:noProof/>
           <w:lang w:val="en-US"/>
         </w:rPr>
         <w:drawing>
@@ -6551,7 +6209,6 @@
         </w:rPr>
         <w:t xml:space="preserve">a limited </w:t>
       </w:r>
-      <w:proofErr w:type="gramStart"/>
       <w:r>
         <w:rPr>
           <w:szCs w:val="28"/>
@@ -6571,15 +6228,7 @@
           <w:szCs w:val="28"/>
           <w:lang w:val="en-US"/>
         </w:rPr>
-        <w:t>frame</w:t>
-      </w:r>
-      <w:proofErr w:type="gramEnd"/>
-      <w:r>
-        <w:rPr>
-          <w:szCs w:val="28"/>
-          <w:lang w:val="en-US"/>
-        </w:rPr>
-        <w:t>.</w:t>
+        <w:t>frame.</w:t>
       </w:r>
     </w:p>
     <w:p>
@@ -6720,16 +6369,8 @@
         <w:rPr>
           <w:lang w:val="en-US"/>
         </w:rPr>
-        <w:t xml:space="preserve">Indexed build time </w:t>
-      </w:r>
-      <w:proofErr w:type="gramStart"/>
-      <w:r>
-        <w:rPr>
-          <w:lang w:val="en-US"/>
-        </w:rPr>
-        <w:t>is minimized</w:t>
-      </w:r>
-      <w:proofErr w:type="gramEnd"/>
+        <w:t>Indexed build time is minimized</w:t>
+      </w:r>
       <w:r>
         <w:rPr>
           <w:lang w:val="en-US"/>
@@ -6790,21 +6431,7 @@
         <w:rPr>
           <w:lang w:val="en-US"/>
         </w:rPr>
-        <w:t xml:space="preserve">We </w:t>
-      </w:r>
-      <w:proofErr w:type="gramStart"/>
-      <w:r>
-        <w:rPr>
-          <w:lang w:val="en-US"/>
-        </w:rPr>
-        <w:t>need  to</w:t>
-      </w:r>
-      <w:proofErr w:type="gramEnd"/>
-      <w:r>
-        <w:rPr>
-          <w:lang w:val="en-US"/>
-        </w:rPr>
-        <w:t xml:space="preserve"> design a logic to check data modifications and re-build index</w:t>
+        <w:t>We need  to design a logic to check data modifications and re-build index</w:t>
       </w:r>
       <w:r>
         <w:rPr>
@@ -6867,14 +6494,7 @@
         <w:rPr>
           <w:lang w:val="en-US"/>
         </w:rPr>
-        <w:t xml:space="preserve"> </w:t>
-      </w:r>
-      <w:proofErr w:type="gramStart"/>
-      <w:r>
-        <w:rPr>
-          <w:lang w:val="en-US"/>
-        </w:rPr>
-        <w:t>more careful design to implement an optimized data structure</w:t>
+        <w:t xml:space="preserve"> more careful design to implement an optimized data structure</w:t>
       </w:r>
       <w:r>
         <w:rPr>
@@ -6882,7 +6502,6 @@
         </w:rPr>
         <w:t xml:space="preserve"> to store and retrieve relation data</w:t>
       </w:r>
-      <w:proofErr w:type="gramEnd"/>
       <w:r>
         <w:rPr>
           <w:lang w:val="en-US"/>
@@ -6923,21 +6542,7 @@
         <w:rPr>
           <w:lang w:val="en-US"/>
         </w:rPr>
-        <w:t xml:space="preserve">Index </w:t>
-      </w:r>
-      <w:proofErr w:type="gramStart"/>
-      <w:r>
-        <w:rPr>
-          <w:lang w:val="en-US"/>
-        </w:rPr>
-        <w:t>can be optimized</w:t>
-      </w:r>
-      <w:proofErr w:type="gramEnd"/>
-      <w:r>
-        <w:rPr>
-          <w:lang w:val="en-US"/>
-        </w:rPr>
-        <w:t xml:space="preserve"> based on knowledge of more frequently queried data by users. We can implement a CACHE mechanism based on most recently or least recently or most frequently </w:t>
+        <w:t xml:space="preserve">Index can be optimized based on knowledge of more frequently queried data by users. We can implement a CACHE mechanism based on most recently or least recently or most frequently </w:t>
       </w:r>
       <w:r>
         <w:rPr>
@@ -10403,7 +10008,7 @@
 </file>
 
 <file path=customXml/itemProps2.xml><?xml version="1.0" encoding="utf-8"?>
-<ds:datastoreItem xmlns:ds="http://schemas.openxmlformats.org/officeDocument/2006/customXml" ds:itemID="{010E39C3-43B1-4E57-9982-79EF1996BE4C}">
+<ds:datastoreItem xmlns:ds="http://schemas.openxmlformats.org/officeDocument/2006/customXml" ds:itemID="{74ED7FB9-6B2D-41B4-94F0-29634F450E8B}">
   <ds:schemaRefs>
     <ds:schemaRef ds:uri="http://schemas.openxmlformats.org/officeDocument/2006/bibliography"/>
   </ds:schemaRefs>

</xml_diff>